<commit_message>
Se corrige la imagen del menu principal
Signed-off-by: Eduardo Yair Cuéllar Rivera <eycr.nm@gmail.com>
</commit_message>
<xml_diff>
--- a/Documentacion/Diseño FiduciaWeb Modulo Inmuebles.docx
+++ b/Documentacion/Diseño FiduciaWeb Modulo Inmuebles.docx
@@ -2574,7 +2574,7 @@
           <w:noProof/>
           <w:u w:val="none"/>
           <w:bdr w:val="none" w:sz="0" w:space="0" w:color="auto"/>
-          <w:lang w:val="en-GB" w:eastAsia="en-GB"/>
+          <w:lang w:val="es-MX" w:eastAsia="en-GB"/>
         </w:rPr>
       </w:pPr>
       <w:r>
@@ -2587,6 +2587,7 @@
       <w:r>
         <w:rPr>
           <w:noProof/>
+          <w:lang w:val="es-MX"/>
         </w:rPr>
         <w:tab/>
       </w:r>
@@ -2599,6 +2600,7 @@
       <w:r>
         <w:rPr>
           <w:noProof/>
+          <w:lang w:val="es-MX"/>
         </w:rPr>
         <w:instrText xml:space="preserve"> PAGEREF _Toc39502326 \h </w:instrText>
       </w:r>
@@ -2616,6 +2618,7 @@
       <w:r>
         <w:rPr>
           <w:noProof/>
+          <w:lang w:val="es-MX"/>
         </w:rPr>
         <w:t>14</w:t>
       </w:r>
@@ -2639,7 +2642,7 @@
           <w:smallCaps w:val="0"/>
           <w:noProof/>
           <w:bdr w:val="none" w:sz="0" w:space="0" w:color="auto"/>
-          <w:lang w:val="en-GB" w:eastAsia="en-GB"/>
+          <w:lang w:val="es-MX" w:eastAsia="en-GB"/>
         </w:rPr>
       </w:pPr>
       <w:r>
@@ -2653,6 +2656,7 @@
       <w:r>
         <w:rPr>
           <w:noProof/>
+          <w:lang w:val="es-MX"/>
         </w:rPr>
         <w:tab/>
       </w:r>
@@ -2665,6 +2669,7 @@
       <w:r>
         <w:rPr>
           <w:noProof/>
+          <w:lang w:val="es-MX"/>
         </w:rPr>
         <w:instrText xml:space="preserve"> PAGEREF _Toc39502327 \h </w:instrText>
       </w:r>
@@ -2682,6 +2687,7 @@
       <w:r>
         <w:rPr>
           <w:noProof/>
+          <w:lang w:val="es-MX"/>
         </w:rPr>
         <w:t>14</w:t>
       </w:r>
@@ -2724,8 +2730,8 @@
           <w:lang w:val="es-MX"/>
         </w:rPr>
       </w:pPr>
-      <w:bookmarkStart w:id="1" w:name="_Toc39423229"/>
-      <w:bookmarkStart w:id="2" w:name="_Toc39502310"/>
+      <w:bookmarkStart w:id="1" w:name="_Toc39502310"/>
+      <w:bookmarkStart w:id="2" w:name="_Toc39423229"/>
       <w:r>
         <w:rPr>
           <w:lang w:val="es-MX"/>
@@ -2739,7 +2745,7 @@
         </w:rPr>
         <w:t>vegación en el Sistema</w:t>
       </w:r>
-      <w:bookmarkEnd w:id="2"/>
+      <w:bookmarkEnd w:id="1"/>
       <w:r>
         <w:rPr>
           <w:lang w:val="es-MX"/>
@@ -2925,6 +2931,8 @@
           </wp:inline>
         </w:drawing>
       </w:r>
+      <w:bookmarkStart w:id="3" w:name="_GoBack"/>
+      <w:bookmarkEnd w:id="3"/>
     </w:p>
     <w:p>
       <w:pPr>
@@ -2966,6 +2974,18 @@
         </w:rPr>
         <w:t>botón, se despliegan las diferentes opciones.</w:t>
       </w:r>
+    </w:p>
+    <w:p>
+      <w:pPr>
+        <w:pStyle w:val="NoSpacing"/>
+        <w:ind w:firstLine="720"/>
+        <w:rPr>
+          <w:rFonts w:ascii="Arial" w:hAnsi="Arial" w:cs="Arial"/>
+          <w:sz w:val="20"/>
+          <w:szCs w:val="20"/>
+          <w:lang w:val="es-MX"/>
+        </w:rPr>
+      </w:pPr>
     </w:p>
     <w:p>
       <w:pPr>
@@ -2981,14 +3001,13 @@
       <w:r>
         <w:rPr>
           <w:rFonts w:ascii="Arial" w:hAnsi="Arial" w:cs="Arial"/>
-          <w:noProof/>
           <w:lang w:val="es-MX"/>
         </w:rPr>
         <w:drawing>
-          <wp:inline distT="0" distB="0" distL="0" distR="0" wp14:anchorId="0E5E3969" wp14:editId="46C0C904">
-            <wp:extent cx="6116320" cy="3206343"/>
-            <wp:effectExtent l="38100" t="38100" r="36830" b="32385"/>
-            <wp:docPr id="59" name="Picture 59"/>
+          <wp:inline distT="0" distB="0" distL="0" distR="0" wp14:anchorId="4B440CE7" wp14:editId="532DA585">
+            <wp:extent cx="6116320" cy="2038350"/>
+            <wp:effectExtent l="38100" t="38100" r="36830" b="38100"/>
+            <wp:docPr id="16" name="Picture 16"/>
             <wp:cNvGraphicFramePr>
               <a:graphicFrameLocks xmlns:a="http://schemas.openxmlformats.org/drawingml/2006/main" noChangeAspect="1"/>
             </wp:cNvGraphicFramePr>
@@ -3001,13 +3020,13 @@
                   </pic:nvPicPr>
                   <pic:blipFill rotWithShape="1">
                     <a:blip r:embed="rId10"/>
-                    <a:srcRect t="6804"/>
+                    <a:srcRect t="6922" b="33831"/>
                     <a:stretch/>
                   </pic:blipFill>
                   <pic:spPr bwMode="auto">
                     <a:xfrm>
                       <a:off x="0" y="0"/>
-                      <a:ext cx="6116320" cy="3206343"/>
+                      <a:ext cx="6116320" cy="2038350"/>
                     </a:xfrm>
                     <a:prstGeom prst="rect">
                       <a:avLst/>
@@ -3047,9 +3066,9 @@
           <w:lang w:val="es-MX"/>
         </w:rPr>
       </w:pPr>
-      <w:bookmarkStart w:id="3" w:name="_Toc39502311"/>
+      <w:bookmarkStart w:id="4" w:name="_Toc39502311"/>
       <w:bookmarkEnd w:id="0"/>
-      <w:bookmarkEnd w:id="1"/>
+      <w:bookmarkEnd w:id="2"/>
       <w:r>
         <w:rPr>
           <w:rFonts w:ascii="Arial" w:hAnsi="Arial" w:cs="Arial"/>
@@ -3058,7 +3077,7 @@
         <w:lastRenderedPageBreak/>
         <w:t>Bienes</w:t>
       </w:r>
-      <w:bookmarkEnd w:id="3"/>
+      <w:bookmarkEnd w:id="4"/>
     </w:p>
     <w:p>
       <w:pPr>
@@ -3092,10 +3111,10 @@
           <w:lang w:val="es-MX"/>
         </w:rPr>
       </w:pPr>
-      <w:bookmarkStart w:id="4" w:name="_Toc26185048"/>
-      <w:bookmarkStart w:id="5" w:name="_Toc39423230"/>
-      <w:bookmarkStart w:id="6" w:name="_Toc39440041"/>
-      <w:bookmarkStart w:id="7" w:name="_Toc39502312"/>
+      <w:bookmarkStart w:id="5" w:name="_Toc26185048"/>
+      <w:bookmarkStart w:id="6" w:name="_Toc39423230"/>
+      <w:bookmarkStart w:id="7" w:name="_Toc39440041"/>
+      <w:bookmarkStart w:id="8" w:name="_Toc39502312"/>
       <w:r>
         <w:rPr>
           <w:rFonts w:ascii="Arial" w:hAnsi="Arial" w:cs="Arial"/>
@@ -3103,9 +3122,9 @@
         </w:rPr>
         <w:t xml:space="preserve">Alta de </w:t>
       </w:r>
-      <w:bookmarkEnd w:id="4"/>
       <w:bookmarkEnd w:id="5"/>
       <w:bookmarkEnd w:id="6"/>
+      <w:bookmarkEnd w:id="7"/>
       <w:r>
         <w:rPr>
           <w:rFonts w:ascii="Arial" w:hAnsi="Arial" w:cs="Arial"/>
@@ -3113,7 +3132,7 @@
         </w:rPr>
         <w:t>Bienes</w:t>
       </w:r>
-      <w:bookmarkEnd w:id="7"/>
+      <w:bookmarkEnd w:id="8"/>
     </w:p>
     <w:p>
       <w:pPr>
@@ -3142,7 +3161,7 @@
         </w:rPr>
         <w:tab/>
       </w:r>
-      <w:bookmarkStart w:id="8" w:name="_Toc26185049"/>
+      <w:bookmarkStart w:id="9" w:name="_Toc26185049"/>
       <w:r>
         <w:rPr>
           <w:rFonts w:ascii="Arial" w:hAnsi="Arial" w:cs="Arial"/>
@@ -3152,7 +3171,7 @@
         </w:rPr>
         <w:t xml:space="preserve">1.- En la pantalla principal de Bienes, se </w:t>
       </w:r>
-      <w:bookmarkEnd w:id="8"/>
+      <w:bookmarkEnd w:id="9"/>
       <w:r>
         <w:rPr>
           <w:rFonts w:ascii="Arial" w:hAnsi="Arial" w:cs="Arial"/>
@@ -4067,7 +4086,7 @@
         <w:lastRenderedPageBreak/>
         <w:tab/>
       </w:r>
-      <w:bookmarkStart w:id="9" w:name="_Toc26185050"/>
+      <w:bookmarkStart w:id="10" w:name="_Toc26185050"/>
       <w:r>
         <w:rPr>
           <w:rFonts w:ascii="Arial" w:hAnsi="Arial" w:cs="Arial"/>
@@ -4182,7 +4201,7 @@
         </w:rPr>
         <w:t>El sistema desplegara la pantalla correspondiente.</w:t>
       </w:r>
-      <w:bookmarkEnd w:id="9"/>
+      <w:bookmarkEnd w:id="10"/>
     </w:p>
     <w:p>
       <w:pPr>
@@ -4291,7 +4310,7 @@
         </w:rPr>
         <w:tab/>
       </w:r>
-      <w:bookmarkStart w:id="10" w:name="_Toc26185051"/>
+      <w:bookmarkStart w:id="11" w:name="_Toc26185051"/>
       <w:r>
         <w:rPr>
           <w:rFonts w:ascii="Arial" w:hAnsi="Arial" w:cs="Arial"/>
@@ -4373,7 +4392,7 @@
         </w:rPr>
         <w:t xml:space="preserve"> en el botón de Aceptar. Posteriormente el sistema emitirá un mensaje señalando que la información se ha guardado satisfactoriamente.</w:t>
       </w:r>
-      <w:bookmarkEnd w:id="10"/>
+      <w:bookmarkEnd w:id="11"/>
     </w:p>
     <w:p>
       <w:pPr>
@@ -4393,8 +4412,8 @@
           <w:lang w:val="es-MX"/>
         </w:rPr>
       </w:pPr>
-      <w:bookmarkStart w:id="11" w:name="_Toc26185052"/>
-      <w:bookmarkStart w:id="12" w:name="_Toc39502313"/>
+      <w:bookmarkStart w:id="12" w:name="_Toc26185052"/>
+      <w:bookmarkStart w:id="13" w:name="_Toc39502313"/>
       <w:r>
         <w:rPr>
           <w:lang w:val="es-MX"/>
@@ -4413,8 +4432,8 @@
         </w:rPr>
         <w:t>Bienes</w:t>
       </w:r>
-      <w:bookmarkEnd w:id="11"/>
       <w:bookmarkEnd w:id="12"/>
+      <w:bookmarkEnd w:id="13"/>
     </w:p>
     <w:p>
       <w:pPr>
@@ -4446,7 +4465,7 @@
         </w:rPr>
         <w:tab/>
       </w:r>
-      <w:bookmarkStart w:id="13" w:name="_Toc26185053"/>
+      <w:bookmarkStart w:id="14" w:name="_Toc26185053"/>
       <w:r>
         <w:rPr>
           <w:rFonts w:ascii="Arial" w:hAnsi="Arial" w:cs="Arial"/>
@@ -4537,7 +4556,7 @@
         </w:rPr>
         <w:t xml:space="preserve"> sobre la Garantía deseada y el sistema inmediatamente después desplegara en la parte inferior la funcionalidad correspondiente para incorporar a los Bienes.</w:t>
       </w:r>
-      <w:bookmarkEnd w:id="13"/>
+      <w:bookmarkEnd w:id="14"/>
     </w:p>
     <w:p>
       <w:pPr>
@@ -4635,7 +4654,7 @@
         </w:rPr>
         <w:tab/>
       </w:r>
-      <w:bookmarkStart w:id="14" w:name="_Toc26185054"/>
+      <w:bookmarkStart w:id="15" w:name="_Toc26185054"/>
       <w:r>
         <w:rPr>
           <w:rFonts w:ascii="Arial" w:hAnsi="Arial" w:cs="Arial"/>
@@ -4663,7 +4682,7 @@
         </w:rPr>
         <w:t xml:space="preserve"> Biene</w:t>
       </w:r>
-      <w:bookmarkEnd w:id="14"/>
+      <w:bookmarkEnd w:id="15"/>
       <w:r>
         <w:rPr>
           <w:rFonts w:ascii="Arial" w:hAnsi="Arial" w:cs="Arial"/>
@@ -5186,7 +5205,7 @@
         </w:rPr>
         <w:tab/>
       </w:r>
-      <w:bookmarkStart w:id="15" w:name="_Toc26185055"/>
+      <w:bookmarkStart w:id="16" w:name="_Toc26185055"/>
       <w:r>
         <w:rPr>
           <w:rFonts w:ascii="Arial" w:hAnsi="Arial" w:cs="Arial"/>
@@ -5328,7 +5347,7 @@
         </w:rPr>
         <w:t>.</w:t>
       </w:r>
-      <w:bookmarkEnd w:id="15"/>
+      <w:bookmarkEnd w:id="16"/>
       <w:r>
         <w:rPr>
           <w:rFonts w:ascii="Arial" w:hAnsi="Arial" w:cs="Arial"/>
@@ -5450,7 +5469,7 @@
         </w:rPr>
         <w:tab/>
       </w:r>
-      <w:bookmarkStart w:id="16" w:name="_Toc26185056"/>
+      <w:bookmarkStart w:id="17" w:name="_Toc26185056"/>
       <w:r>
         <w:rPr>
           <w:rFonts w:ascii="Arial" w:hAnsi="Arial" w:cs="Arial"/>
@@ -5496,7 +5515,7 @@
         </w:rPr>
         <w:t xml:space="preserve"> en el botón de Aceptar. Posteriormente el sistema emitirá un mensaje señalando que la información se ha guardado satisfactoriamente.</w:t>
       </w:r>
-      <w:bookmarkEnd w:id="16"/>
+      <w:bookmarkEnd w:id="17"/>
     </w:p>
     <w:p>
       <w:pPr>
@@ -5516,8 +5535,8 @@
           <w:lang w:val="es-MX"/>
         </w:rPr>
       </w:pPr>
-      <w:bookmarkStart w:id="17" w:name="_Toc26185057"/>
-      <w:bookmarkStart w:id="18" w:name="_Toc39502314"/>
+      <w:bookmarkStart w:id="18" w:name="_Toc26185057"/>
+      <w:bookmarkStart w:id="19" w:name="_Toc39502314"/>
       <w:r>
         <w:rPr>
           <w:lang w:val="es-MX"/>
@@ -5539,8 +5558,8 @@
         </w:rPr>
         <w:t>Bien</w:t>
       </w:r>
-      <w:bookmarkEnd w:id="17"/>
       <w:bookmarkEnd w:id="18"/>
+      <w:bookmarkEnd w:id="19"/>
     </w:p>
     <w:p>
       <w:pPr>
@@ -5572,7 +5591,7 @@
         </w:rPr>
         <w:tab/>
       </w:r>
-      <w:bookmarkStart w:id="19" w:name="_Toc26185058"/>
+      <w:bookmarkStart w:id="20" w:name="_Toc26185058"/>
       <w:r>
         <w:rPr>
           <w:rFonts w:ascii="Arial" w:hAnsi="Arial" w:cs="Arial"/>
@@ -5629,7 +5648,7 @@
         </w:rPr>
         <w:t xml:space="preserve"> es el siguiente</w:t>
       </w:r>
-      <w:bookmarkEnd w:id="19"/>
+      <w:bookmarkEnd w:id="20"/>
       <w:r>
         <w:rPr>
           <w:rFonts w:ascii="Arial" w:hAnsi="Arial" w:cs="Arial"/>
@@ -5889,8 +5908,8 @@
           <w:lang w:val="es-MX"/>
         </w:rPr>
       </w:pPr>
-      <w:bookmarkStart w:id="20" w:name="_Toc26185059"/>
-      <w:bookmarkStart w:id="21" w:name="_Toc39502315"/>
+      <w:bookmarkStart w:id="21" w:name="_Toc26185059"/>
+      <w:bookmarkStart w:id="22" w:name="_Toc39502315"/>
       <w:r>
         <w:rPr>
           <w:lang w:val="es-MX"/>
@@ -5912,8 +5931,8 @@
         </w:rPr>
         <w:t>Bien</w:t>
       </w:r>
-      <w:bookmarkEnd w:id="20"/>
       <w:bookmarkEnd w:id="21"/>
+      <w:bookmarkEnd w:id="22"/>
     </w:p>
     <w:p>
       <w:pPr>
@@ -5934,7 +5953,7 @@
         </w:rPr>
         <w:tab/>
       </w:r>
-      <w:bookmarkStart w:id="22" w:name="_Toc26185060"/>
+      <w:bookmarkStart w:id="23" w:name="_Toc26185060"/>
       <w:r>
         <w:rPr>
           <w:rFonts w:ascii="Arial" w:hAnsi="Arial" w:cs="Arial"/>
@@ -5980,7 +5999,7 @@
         </w:rPr>
         <w:t>Salida de Bien.</w:t>
       </w:r>
-      <w:bookmarkEnd w:id="22"/>
+      <w:bookmarkEnd w:id="23"/>
     </w:p>
     <w:p>
       <w:pPr>
@@ -6001,7 +6020,7 @@
         </w:rPr>
         <w:tab/>
       </w:r>
-      <w:bookmarkStart w:id="23" w:name="_Toc26185061"/>
+      <w:bookmarkStart w:id="24" w:name="_Toc26185061"/>
       <w:r>
         <w:rPr>
           <w:rFonts w:ascii="Arial" w:hAnsi="Arial" w:cs="Arial"/>
@@ -6011,7 +6030,7 @@
         </w:rPr>
         <w:t>2.- El procedimiento para dar Salida a un Bien, es el siguiente.</w:t>
       </w:r>
-      <w:bookmarkEnd w:id="23"/>
+      <w:bookmarkEnd w:id="24"/>
     </w:p>
     <w:p>
       <w:pPr>
@@ -6241,16 +6260,16 @@
           <w:lang w:val="es-MX"/>
         </w:rPr>
       </w:pPr>
-      <w:bookmarkStart w:id="24" w:name="_Toc26185062"/>
-      <w:bookmarkStart w:id="25" w:name="_Toc39502316"/>
+      <w:bookmarkStart w:id="25" w:name="_Toc26185062"/>
+      <w:bookmarkStart w:id="26" w:name="_Toc39502316"/>
       <w:r>
         <w:rPr>
           <w:lang w:val="es-MX"/>
         </w:rPr>
         <w:t>Individualización de Unidades</w:t>
       </w:r>
-      <w:bookmarkEnd w:id="24"/>
       <w:bookmarkEnd w:id="25"/>
+      <w:bookmarkEnd w:id="26"/>
     </w:p>
     <w:p>
       <w:pPr>
@@ -6282,7 +6301,7 @@
         </w:rPr>
         <w:tab/>
       </w:r>
-      <w:bookmarkStart w:id="26" w:name="_Toc26185063"/>
+      <w:bookmarkStart w:id="27" w:name="_Toc26185063"/>
       <w:r>
         <w:rPr>
           <w:rFonts w:ascii="Arial" w:hAnsi="Arial" w:cs="Arial"/>
@@ -6292,7 +6311,7 @@
         </w:rPr>
         <w:t>1.- Una vez registrado el Bien, el siguiente paso es realizar la Individualización. Esta individualización puede realizarse de dos formas:</w:t>
       </w:r>
-      <w:bookmarkEnd w:id="26"/>
+      <w:bookmarkEnd w:id="27"/>
     </w:p>
     <w:p>
       <w:pPr>
@@ -6312,14 +6331,14 @@
           <w:lang w:val="es-MX"/>
         </w:rPr>
       </w:pPr>
-      <w:bookmarkStart w:id="27" w:name="_Toc39502317"/>
+      <w:bookmarkStart w:id="28" w:name="_Toc39502317"/>
       <w:r>
         <w:rPr>
           <w:lang w:val="es-MX"/>
         </w:rPr>
         <w:t>De Manera Individual</w:t>
       </w:r>
-      <w:bookmarkEnd w:id="27"/>
+      <w:bookmarkEnd w:id="28"/>
     </w:p>
     <w:p>
       <w:pPr>
@@ -7428,14 +7447,14 @@
           <w:lang w:val="es-MX"/>
         </w:rPr>
       </w:pPr>
-      <w:bookmarkStart w:id="28" w:name="_Toc39502318"/>
+      <w:bookmarkStart w:id="29" w:name="_Toc39502318"/>
       <w:r>
         <w:rPr>
           <w:lang w:val="es-MX"/>
         </w:rPr>
         <w:t>De Manera Masiva</w:t>
       </w:r>
-      <w:bookmarkEnd w:id="28"/>
+      <w:bookmarkEnd w:id="29"/>
     </w:p>
     <w:p>
       <w:pPr>
@@ -7863,7 +7882,7 @@
           <w:lang w:val="es-MX"/>
         </w:rPr>
       </w:pPr>
-      <w:bookmarkStart w:id="29" w:name="_Toc26185064"/>
+      <w:bookmarkStart w:id="30" w:name="_Toc26185064"/>
       <w:r>
         <w:rPr>
           <w:lang w:val="es-MX"/>
@@ -7878,7 +7897,7 @@
           <w:lang w:val="es-MX"/>
         </w:rPr>
       </w:pPr>
-      <w:bookmarkStart w:id="30" w:name="_Toc39502319"/>
+      <w:bookmarkStart w:id="31" w:name="_Toc39502319"/>
       <w:r>
         <w:rPr>
           <w:lang w:val="es-MX"/>
@@ -7886,8 +7905,8 @@
         <w:lastRenderedPageBreak/>
         <w:t>Liberación de Unidades</w:t>
       </w:r>
-      <w:bookmarkEnd w:id="29"/>
       <w:bookmarkEnd w:id="30"/>
+      <w:bookmarkEnd w:id="31"/>
     </w:p>
     <w:p>
       <w:pPr>
@@ -7919,7 +7938,7 @@
         </w:rPr>
         <w:tab/>
       </w:r>
-      <w:bookmarkStart w:id="31" w:name="_Toc26185065"/>
+      <w:bookmarkStart w:id="32" w:name="_Toc26185065"/>
       <w:r>
         <w:rPr>
           <w:rFonts w:ascii="Arial" w:hAnsi="Arial" w:cs="Arial"/>
@@ -7929,7 +7948,7 @@
         </w:rPr>
         <w:t>1.- El procedimiento para realizar la liberación de una Unidad, es el siguiente</w:t>
       </w:r>
-      <w:bookmarkEnd w:id="31"/>
+      <w:bookmarkEnd w:id="32"/>
     </w:p>
     <w:p>
       <w:pPr>
@@ -8292,7 +8311,7 @@
           <w:lang w:val="es-MX"/>
         </w:rPr>
       </w:pPr>
-      <w:bookmarkStart w:id="32" w:name="_Toc39502320"/>
+      <w:bookmarkStart w:id="33" w:name="_Toc39502320"/>
       <w:r>
         <w:rPr>
           <w:rFonts w:ascii="Arial" w:hAnsi="Arial" w:cs="Arial"/>
@@ -8301,7 +8320,7 @@
         <w:lastRenderedPageBreak/>
         <w:t>Adquirentes</w:t>
       </w:r>
-      <w:bookmarkEnd w:id="32"/>
+      <w:bookmarkEnd w:id="33"/>
     </w:p>
     <w:p>
       <w:pPr>
@@ -8335,7 +8354,7 @@
           <w:lang w:val="es-MX"/>
         </w:rPr>
       </w:pPr>
-      <w:bookmarkStart w:id="33" w:name="_Toc39502321"/>
+      <w:bookmarkStart w:id="34" w:name="_Toc39502321"/>
       <w:r>
         <w:rPr>
           <w:rFonts w:ascii="Arial" w:hAnsi="Arial" w:cs="Arial"/>
@@ -8350,7 +8369,7 @@
         </w:rPr>
         <w:t>Adquirentes</w:t>
       </w:r>
-      <w:bookmarkEnd w:id="33"/>
+      <w:bookmarkEnd w:id="34"/>
     </w:p>
     <w:p>
       <w:pPr>
@@ -9634,7 +9653,7 @@
           <w:lang w:val="es-ES_tradnl" w:eastAsia="es-MX"/>
         </w:rPr>
       </w:pPr>
-      <w:bookmarkStart w:id="34" w:name="_Toc39502322"/>
+      <w:bookmarkStart w:id="35" w:name="_Toc39502322"/>
       <w:r>
         <w:rPr>
           <w:lang w:val="es-ES_tradnl" w:eastAsia="es-MX"/>
@@ -9642,7 +9661,7 @@
         <w:lastRenderedPageBreak/>
         <w:t>Interfases</w:t>
       </w:r>
-      <w:bookmarkEnd w:id="34"/>
+      <w:bookmarkEnd w:id="35"/>
     </w:p>
     <w:p>
       <w:pPr>
@@ -9663,7 +9682,7 @@
           <w:lang w:val="es-MX"/>
         </w:rPr>
       </w:pPr>
-      <w:bookmarkStart w:id="35" w:name="_Toc39502323"/>
+      <w:bookmarkStart w:id="36" w:name="_Toc39502323"/>
       <w:r>
         <w:rPr>
           <w:rFonts w:ascii="Arial" w:hAnsi="Arial" w:cs="Arial"/>
@@ -9671,7 +9690,7 @@
         </w:rPr>
         <w:t>Póliza Contable</w:t>
       </w:r>
-      <w:bookmarkEnd w:id="35"/>
+      <w:bookmarkEnd w:id="36"/>
     </w:p>
     <w:p>
       <w:pPr>
@@ -9734,16 +9753,7 @@
           <w:szCs w:val="20"/>
           <w:lang w:val="es-MX"/>
         </w:rPr>
-        <w:t>tien</w:t>
-      </w:r>
-      <w:r>
-        <w:rPr>
-          <w:rFonts w:ascii="Arial" w:hAnsi="Arial" w:cs="Arial"/>
-          <w:sz w:val="20"/>
-          <w:szCs w:val="20"/>
-          <w:lang w:val="es-MX"/>
-        </w:rPr>
-        <w:t xml:space="preserve">en dos campos, uno para indicar la fecha y otro para indicar el nombre del archivo a generar como </w:t>
+        <w:t xml:space="preserve">tienen dos campos, uno para indicar la fecha y otro para indicar el nombre del archivo a generar como </w:t>
       </w:r>
       <w:proofErr w:type="spellStart"/>
       <w:r>
@@ -9763,16 +9773,7 @@
           <w:szCs w:val="20"/>
           <w:lang w:val="es-MX"/>
         </w:rPr>
-        <w:t xml:space="preserve"> para la contabilidad</w:t>
-      </w:r>
-      <w:r>
-        <w:rPr>
-          <w:rFonts w:ascii="Arial" w:hAnsi="Arial" w:cs="Arial"/>
-          <w:sz w:val="20"/>
-          <w:szCs w:val="20"/>
-          <w:lang w:val="es-MX"/>
-        </w:rPr>
-        <w:t>.</w:t>
+        <w:t xml:space="preserve"> para la contabilidad.</w:t>
       </w:r>
     </w:p>
     <w:p>
@@ -9810,6 +9811,7 @@
       <w:r>
         <w:rPr>
           <w:rFonts w:ascii="Arial" w:hAnsi="Arial" w:cs="Arial"/>
+          <w:noProof/>
           <w:sz w:val="20"/>
           <w:szCs w:val="20"/>
           <w:lang w:val="es-MX"/>
@@ -9883,14 +9885,14 @@
           <w:lang w:val="es-ES_tradnl" w:eastAsia="es-MX"/>
         </w:rPr>
       </w:pPr>
-      <w:bookmarkStart w:id="36" w:name="_Toc39502324"/>
+      <w:bookmarkStart w:id="37" w:name="_Toc39502324"/>
       <w:r>
         <w:rPr>
           <w:lang w:val="es-ES_tradnl" w:eastAsia="es-MX"/>
         </w:rPr>
         <w:t>Apertura/Cierre</w:t>
       </w:r>
-      <w:bookmarkEnd w:id="36"/>
+      <w:bookmarkEnd w:id="37"/>
     </w:p>
     <w:p>
       <w:pPr>
@@ -9911,7 +9913,7 @@
           <w:lang w:val="es-MX"/>
         </w:rPr>
       </w:pPr>
-      <w:bookmarkStart w:id="37" w:name="_Toc39502325"/>
+      <w:bookmarkStart w:id="38" w:name="_Toc39502325"/>
       <w:r>
         <w:rPr>
           <w:rFonts w:ascii="Arial" w:hAnsi="Arial" w:cs="Arial"/>
@@ -9919,7 +9921,7 @@
         </w:rPr>
         <w:t>Ejecutor de Planes</w:t>
       </w:r>
-      <w:bookmarkEnd w:id="37"/>
+      <w:bookmarkEnd w:id="38"/>
     </w:p>
     <w:p>
       <w:pPr>
@@ -9982,25 +9984,7 @@
           <w:szCs w:val="20"/>
           <w:lang w:val="es-MX"/>
         </w:rPr>
-        <w:t xml:space="preserve">tiene </w:t>
-      </w:r>
-      <w:r>
-        <w:rPr>
-          <w:rFonts w:ascii="Arial" w:hAnsi="Arial" w:cs="Arial"/>
-          <w:sz w:val="20"/>
-          <w:szCs w:val="20"/>
-          <w:lang w:val="es-MX"/>
-        </w:rPr>
-        <w:t>un selector para el termino de línea para cambiar de fecha contable</w:t>
-      </w:r>
-      <w:r>
-        <w:rPr>
-          <w:rFonts w:ascii="Arial" w:hAnsi="Arial" w:cs="Arial"/>
-          <w:sz w:val="20"/>
-          <w:szCs w:val="20"/>
-          <w:lang w:val="es-MX"/>
-        </w:rPr>
-        <w:t>.</w:t>
+        <w:t>tiene un selector para el termino de línea para cambiar de fecha contable.</w:t>
       </w:r>
     </w:p>
     <w:p>
@@ -10024,10 +10008,10 @@
           <w:lang w:val="es-MX"/>
         </w:rPr>
       </w:pPr>
-      <w:bookmarkStart w:id="38" w:name="_GoBack"/>
-      <w:r>
-        <w:rPr>
-          <w:rFonts w:ascii="Arial" w:hAnsi="Arial" w:cs="Arial"/>
+      <w:r>
+        <w:rPr>
+          <w:rFonts w:ascii="Arial" w:hAnsi="Arial" w:cs="Arial"/>
+          <w:noProof/>
           <w:sz w:val="20"/>
           <w:szCs w:val="20"/>
           <w:lang w:val="es-MX"/>
@@ -10079,7 +10063,6 @@
           </wp:inline>
         </w:drawing>
       </w:r>
-      <w:bookmarkEnd w:id="38"/>
     </w:p>
     <w:p>
       <w:pPr>
@@ -11730,14 +11713,14 @@
         <v:path o:extrusionok="f" gradientshapeok="t" o:connecttype="rect"/>
         <o:lock v:ext="edit" aspectratio="t"/>
       </v:shapetype>
-      <v:shape id="_x0000_i1058" type="#_x0000_t75" style="width:26.25pt;height:33.75pt;visibility:visible;mso-wrap-style:square" o:bullet="t">
+      <v:shape id="_x0000_i1042" type="#_x0000_t75" style="width:26.25pt;height:33.75pt;visibility:visible;mso-wrap-style:square" o:bullet="t">
         <v:imagedata r:id="rId1" o:title=""/>
       </v:shape>
     </w:pict>
   </w:numPicBullet>
   <w:numPicBullet w:numPicBulletId="1">
     <w:pict>
-      <v:shape id="_x0000_i1059" type="#_x0000_t75" style="width:24pt;height:27.75pt;visibility:visible;mso-wrap-style:square" o:bullet="t">
+      <v:shape id="_x0000_i1043" type="#_x0000_t75" style="width:24pt;height:27.75pt;visibility:visible;mso-wrap-style:square" o:bullet="t">
         <v:imagedata r:id="rId2" o:title=""/>
       </v:shape>
     </w:pict>
@@ -18675,7 +18658,7 @@
   <w:num w:numId="10">
     <w:abstractNumId w:val="21"/>
     <w:lvlOverride w:ilvl="0">
-      <w:lvl w:ilvl="0" w:tplc="6E900110">
+      <w:lvl w:ilvl="0" w:tplc="95DEFD82">
         <w:start w:val="1"/>
         <w:numFmt w:val="bullet"/>
         <w:lvlText w:val="▪"/>
@@ -18720,7 +18703,7 @@
       </w:lvl>
     </w:lvlOverride>
     <w:lvlOverride w:ilvl="1">
-      <w:lvl w:ilvl="1" w:tplc="3C362BF4">
+      <w:lvl w:ilvl="1" w:tplc="FAB0FCEA">
         <w:start w:val="1"/>
         <w:numFmt w:val="bullet"/>
         <w:lvlText w:val="o"/>
@@ -18765,7 +18748,7 @@
       </w:lvl>
     </w:lvlOverride>
     <w:lvlOverride w:ilvl="2">
-      <w:lvl w:ilvl="2" w:tplc="A740D540">
+      <w:lvl w:ilvl="2" w:tplc="6018184A">
         <w:start w:val="1"/>
         <w:numFmt w:val="bullet"/>
         <w:lvlText w:val="▪"/>
@@ -18810,7 +18793,7 @@
       </w:lvl>
     </w:lvlOverride>
     <w:lvlOverride w:ilvl="3">
-      <w:lvl w:ilvl="3" w:tplc="A0A2136E">
+      <w:lvl w:ilvl="3" w:tplc="4C42E202">
         <w:start w:val="1"/>
         <w:numFmt w:val="bullet"/>
         <w:lvlText w:val="•"/>
@@ -18855,7 +18838,7 @@
       </w:lvl>
     </w:lvlOverride>
     <w:lvlOverride w:ilvl="4">
-      <w:lvl w:ilvl="4" w:tplc="A96AB922">
+      <w:lvl w:ilvl="4" w:tplc="0F76A5A2">
         <w:start w:val="1"/>
         <w:numFmt w:val="bullet"/>
         <w:lvlText w:val="o"/>
@@ -18900,7 +18883,7 @@
       </w:lvl>
     </w:lvlOverride>
     <w:lvlOverride w:ilvl="5">
-      <w:lvl w:ilvl="5" w:tplc="0150B0A2">
+      <w:lvl w:ilvl="5" w:tplc="CAE2E1D2">
         <w:start w:val="1"/>
         <w:numFmt w:val="bullet"/>
         <w:lvlText w:val="▪"/>
@@ -18945,7 +18928,7 @@
       </w:lvl>
     </w:lvlOverride>
     <w:lvlOverride w:ilvl="6">
-      <w:lvl w:ilvl="6" w:tplc="A468A34C">
+      <w:lvl w:ilvl="6" w:tplc="BFFA5302">
         <w:start w:val="1"/>
         <w:numFmt w:val="bullet"/>
         <w:lvlText w:val="•"/>
@@ -18990,7 +18973,7 @@
       </w:lvl>
     </w:lvlOverride>
     <w:lvlOverride w:ilvl="7">
-      <w:lvl w:ilvl="7" w:tplc="3C36630E">
+      <w:lvl w:ilvl="7" w:tplc="0052835E">
         <w:start w:val="1"/>
         <w:numFmt w:val="bullet"/>
         <w:lvlText w:val="o"/>
@@ -19035,7 +19018,7 @@
       </w:lvl>
     </w:lvlOverride>
     <w:lvlOverride w:ilvl="8">
-      <w:lvl w:ilvl="8" w:tplc="8110EBA0">
+      <w:lvl w:ilvl="8" w:tplc="3CA86B40">
         <w:start w:val="1"/>
         <w:numFmt w:val="bullet"/>
         <w:lvlText w:val="▪"/>
@@ -20469,7 +20452,7 @@
   <w:num w:numId="28">
     <w:abstractNumId w:val="31"/>
     <w:lvlOverride w:ilvl="0">
-      <w:lvl w:ilvl="0" w:tplc="A75602A6">
+      <w:lvl w:ilvl="0" w:tplc="290E6652">
         <w:start w:val="1"/>
         <w:numFmt w:val="bullet"/>
         <w:lvlText w:val="▪"/>
@@ -20514,7 +20497,7 @@
       </w:lvl>
     </w:lvlOverride>
     <w:lvlOverride w:ilvl="1">
-      <w:lvl w:ilvl="1" w:tplc="FF0AA588">
+      <w:lvl w:ilvl="1" w:tplc="B2C26B22">
         <w:start w:val="1"/>
         <w:numFmt w:val="bullet"/>
         <w:lvlText w:val="o"/>
@@ -20559,7 +20542,7 @@
       </w:lvl>
     </w:lvlOverride>
     <w:lvlOverride w:ilvl="2">
-      <w:lvl w:ilvl="2" w:tplc="EBC81ED4">
+      <w:lvl w:ilvl="2" w:tplc="7E4E094A">
         <w:start w:val="1"/>
         <w:numFmt w:val="bullet"/>
         <w:lvlText w:val="▪"/>
@@ -20604,7 +20587,7 @@
       </w:lvl>
     </w:lvlOverride>
     <w:lvlOverride w:ilvl="3">
-      <w:lvl w:ilvl="3" w:tplc="FE06EEB4">
+      <w:lvl w:ilvl="3" w:tplc="97A05A5C">
         <w:start w:val="1"/>
         <w:numFmt w:val="bullet"/>
         <w:lvlText w:val="•"/>
@@ -20649,7 +20632,7 @@
       </w:lvl>
     </w:lvlOverride>
     <w:lvlOverride w:ilvl="4">
-      <w:lvl w:ilvl="4" w:tplc="0704A7A2">
+      <w:lvl w:ilvl="4" w:tplc="146A8564">
         <w:start w:val="1"/>
         <w:numFmt w:val="bullet"/>
         <w:lvlText w:val="o"/>
@@ -20694,7 +20677,7 @@
       </w:lvl>
     </w:lvlOverride>
     <w:lvlOverride w:ilvl="5">
-      <w:lvl w:ilvl="5" w:tplc="63C4BA24">
+      <w:lvl w:ilvl="5" w:tplc="F07E91D0">
         <w:start w:val="1"/>
         <w:numFmt w:val="bullet"/>
         <w:lvlText w:val="▪"/>
@@ -20739,7 +20722,7 @@
       </w:lvl>
     </w:lvlOverride>
     <w:lvlOverride w:ilvl="6">
-      <w:lvl w:ilvl="6" w:tplc="78DC2598">
+      <w:lvl w:ilvl="6" w:tplc="692E8D14">
         <w:start w:val="1"/>
         <w:numFmt w:val="bullet"/>
         <w:lvlText w:val="•"/>
@@ -20784,7 +20767,7 @@
       </w:lvl>
     </w:lvlOverride>
     <w:lvlOverride w:ilvl="7">
-      <w:lvl w:ilvl="7" w:tplc="C4569FFA">
+      <w:lvl w:ilvl="7" w:tplc="CDB67B6A">
         <w:start w:val="1"/>
         <w:numFmt w:val="bullet"/>
         <w:lvlText w:val="o"/>
@@ -20829,7 +20812,7 @@
       </w:lvl>
     </w:lvlOverride>
     <w:lvlOverride w:ilvl="8">
-      <w:lvl w:ilvl="8" w:tplc="A35C77FA">
+      <w:lvl w:ilvl="8" w:tplc="17F2FC10">
         <w:start w:val="1"/>
         <w:numFmt w:val="bullet"/>
         <w:lvlText w:val="▪"/>
@@ -20878,7 +20861,7 @@
     <w:abstractNumId w:val="11"/>
     <w:lvlOverride w:ilvl="0">
       <w:startOverride w:val="1"/>
-      <w:lvl w:ilvl="0" w:tplc="46101F7C">
+      <w:lvl w:ilvl="0" w:tplc="5BD09484">
         <w:start w:val="1"/>
         <w:numFmt w:val="decimal"/>
         <w:lvlText w:val="%1."/>
@@ -20919,7 +20902,7 @@
     </w:lvlOverride>
     <w:lvlOverride w:ilvl="1">
       <w:startOverride w:val="1"/>
-      <w:lvl w:ilvl="1" w:tplc="184C7ADC">
+      <w:lvl w:ilvl="1" w:tplc="0C0A36A2">
         <w:start w:val="1"/>
         <w:numFmt w:val="lowerLetter"/>
         <w:lvlText w:val="%2."/>
@@ -20959,7 +20942,7 @@
     </w:lvlOverride>
     <w:lvlOverride w:ilvl="2">
       <w:startOverride w:val="1"/>
-      <w:lvl w:ilvl="2" w:tplc="E90E7EDE">
+      <w:lvl w:ilvl="2" w:tplc="5CB4F264">
         <w:start w:val="1"/>
         <w:numFmt w:val="lowerRoman"/>
         <w:lvlText w:val="%3."/>
@@ -20999,7 +20982,7 @@
     </w:lvlOverride>
     <w:lvlOverride w:ilvl="3">
       <w:startOverride w:val="1"/>
-      <w:lvl w:ilvl="3" w:tplc="77603CD2">
+      <w:lvl w:ilvl="3" w:tplc="9D6A7540">
         <w:start w:val="1"/>
         <w:numFmt w:val="decimal"/>
         <w:lvlText w:val="%4."/>
@@ -21038,7 +21021,7 @@
     </w:lvlOverride>
     <w:lvlOverride w:ilvl="4">
       <w:startOverride w:val="1"/>
-      <w:lvl w:ilvl="4" w:tplc="CE647AD0">
+      <w:lvl w:ilvl="4" w:tplc="B1FEE8F2">
         <w:start w:val="1"/>
         <w:numFmt w:val="lowerLetter"/>
         <w:lvlText w:val="%5."/>
@@ -21078,7 +21061,7 @@
     </w:lvlOverride>
     <w:lvlOverride w:ilvl="5">
       <w:startOverride w:val="1"/>
-      <w:lvl w:ilvl="5" w:tplc="F7CA8F4E">
+      <w:lvl w:ilvl="5" w:tplc="1F80DC00">
         <w:start w:val="1"/>
         <w:numFmt w:val="lowerRoman"/>
         <w:lvlText w:val="%6."/>
@@ -21117,7 +21100,7 @@
     </w:lvlOverride>
     <w:lvlOverride w:ilvl="6">
       <w:startOverride w:val="1"/>
-      <w:lvl w:ilvl="6" w:tplc="47920260">
+      <w:lvl w:ilvl="6" w:tplc="AC2A3764">
         <w:start w:val="1"/>
         <w:numFmt w:val="decimal"/>
         <w:lvlText w:val="%7."/>
@@ -21157,7 +21140,7 @@
     </w:lvlOverride>
     <w:lvlOverride w:ilvl="7">
       <w:startOverride w:val="1"/>
-      <w:lvl w:ilvl="7" w:tplc="7BC4868C">
+      <w:lvl w:ilvl="7" w:tplc="5ED0C5B4">
         <w:start w:val="1"/>
         <w:numFmt w:val="lowerLetter"/>
         <w:lvlText w:val="%8."/>
@@ -21196,7 +21179,7 @@
     </w:lvlOverride>
     <w:lvlOverride w:ilvl="8">
       <w:startOverride w:val="1"/>
-      <w:lvl w:ilvl="8" w:tplc="4E4894B6">
+      <w:lvl w:ilvl="8" w:tplc="FFD675A0">
         <w:start w:val="1"/>
         <w:numFmt w:val="lowerRoman"/>
         <w:lvlText w:val="%9."/>
@@ -23539,7 +23522,7 @@
 </file>
 
 <file path=customXml/itemProps1.xml><?xml version="1.0" encoding="utf-8"?>
-<ds:datastoreItem xmlns:ds="http://schemas.openxmlformats.org/officeDocument/2006/customXml" ds:itemID="{5A335CFC-D292-4969-8A57-3B31903AB74A}">
+<ds:datastoreItem xmlns:ds="http://schemas.openxmlformats.org/officeDocument/2006/customXml" ds:itemID="{25C39806-2B64-498C-B2B1-CB6D8C374FAE}">
   <ds:schemaRefs>
     <ds:schemaRef ds:uri="http://schemas.openxmlformats.org/officeDocument/2006/bibliography"/>
   </ds:schemaRefs>

</xml_diff>